<commit_message>
Ajout de beaucoup de fichiers
</commit_message>
<xml_diff>
--- a/Semestre 2/Droit/TD1/Cours.docx
+++ b/Semestre 2/Droit/TD1/Cours.docx
@@ -1025,6 +1025,524 @@
         <w:pStyle w:val="Text"/>
       </w:pPr>
     </w:p>
+    <w:p>
+      <w:pPr>
+        <w:pStyle w:val="Text"/>
+        <w:rPr>
+          <w:u w:val="single"/>
+        </w:rPr>
+      </w:pPr>
+      <w:r>
+        <w:rPr>
+          <w:u w:val="single"/>
+        </w:rPr>
+        <w:t>Consigne :</w:t>
+      </w:r>
+    </w:p>
+    <w:p>
+      <w:pPr>
+        <w:pStyle w:val="Text"/>
+      </w:pPr>
+      <w:r>
+        <w:t xml:space="preserve"> </w:t>
+      </w:r>
+      <w:r>
+        <w:rPr>
+          <w:u w:val="single"/>
+        </w:rPr>
+        <w:t>1/ A la lecture de l’extrait cité ci-dessous, réfléchissez au sens de ce texte et commentez-le brièvement</w:t>
+      </w:r>
+      <w:r>
+        <w:rPr>
+          <w:u w:val="single"/>
+        </w:rPr>
+        <w:t> :</w:t>
+      </w:r>
+    </w:p>
+    <w:p>
+      <w:pPr>
+        <w:pStyle w:val="Text"/>
+        <w:numPr>
+          <w:ilvl w:val="0"/>
+          <w:numId w:val="8"/>
+        </w:numPr>
+      </w:pPr>
+      <w:r>
+        <w:t>Le droit n’existe pas sans société.</w:t>
+      </w:r>
+    </w:p>
+    <w:p>
+      <w:pPr>
+        <w:pStyle w:val="Text"/>
+        <w:numPr>
+          <w:ilvl w:val="0"/>
+          <w:numId w:val="8"/>
+        </w:numPr>
+      </w:pPr>
+      <w:r>
+        <w:t>Si on veut que la société survive, elle le peut que par la loi.</w:t>
+      </w:r>
+    </w:p>
+    <w:p>
+      <w:pPr>
+        <w:pStyle w:val="Text"/>
+      </w:pPr>
+    </w:p>
+    <w:p>
+      <w:pPr>
+        <w:pStyle w:val="Text"/>
+      </w:pPr>
+      <w:r>
+        <w:t xml:space="preserve"> </w:t>
+      </w:r>
+      <w:r>
+        <w:rPr>
+          <w:u w:val="single"/>
+        </w:rPr>
+        <w:t>2/ Faites l’analyse de l’arrêt du 22 Septembre 2006</w:t>
+      </w:r>
+      <w:r>
+        <w:rPr>
+          <w:u w:val="single"/>
+        </w:rPr>
+        <w:t> :</w:t>
+      </w:r>
+    </w:p>
+    <w:p>
+      <w:pPr>
+        <w:pStyle w:val="Text"/>
+        <w:numPr>
+          <w:ilvl w:val="0"/>
+          <w:numId w:val="9"/>
+        </w:numPr>
+      </w:pPr>
+      <w:r>
+        <w:t>Répartition des tâches</w:t>
+      </w:r>
+    </w:p>
+    <w:p>
+      <w:pPr>
+        <w:pStyle w:val="Text"/>
+        <w:numPr>
+          <w:ilvl w:val="0"/>
+          <w:numId w:val="9"/>
+        </w:numPr>
+      </w:pPr>
+      <w:r>
+        <w:t xml:space="preserve">Hiérarchie : </w:t>
+      </w:r>
+      <w:r>
+        <w:rPr>
+          <w:u w:val="single"/>
+        </w:rPr>
+        <w:t>Autorité</w:t>
+      </w:r>
+    </w:p>
+    <w:p>
+      <w:pPr>
+        <w:pStyle w:val="Text"/>
+        <w:numPr>
+          <w:ilvl w:val="1"/>
+          <w:numId w:val="9"/>
+        </w:numPr>
+      </w:pPr>
+      <w:r>
+        <w:t>Union</w:t>
+      </w:r>
+    </w:p>
+    <w:p>
+      <w:pPr>
+        <w:pStyle w:val="Text"/>
+        <w:numPr>
+          <w:ilvl w:val="1"/>
+          <w:numId w:val="9"/>
+        </w:numPr>
+      </w:pPr>
+      <w:r>
+        <w:t>Alliance</w:t>
+      </w:r>
+    </w:p>
+    <w:p>
+      <w:pPr>
+        <w:pStyle w:val="Text"/>
+        <w:numPr>
+          <w:ilvl w:val="0"/>
+          <w:numId w:val="9"/>
+        </w:numPr>
+      </w:pPr>
+      <w:r>
+        <w:t>Troc/Echange/Vente</w:t>
+      </w:r>
+    </w:p>
+    <w:p>
+      <w:pPr>
+        <w:pStyle w:val="Text"/>
+        <w:numPr>
+          <w:ilvl w:val="1"/>
+          <w:numId w:val="9"/>
+        </w:numPr>
+      </w:pPr>
+      <w:r>
+        <w:t>Propriété / Vol</w:t>
+      </w:r>
+    </w:p>
+    <w:p>
+      <w:pPr>
+        <w:pStyle w:val="Text"/>
+        <w:numPr>
+          <w:ilvl w:val="0"/>
+          <w:numId w:val="9"/>
+        </w:numPr>
+      </w:pPr>
+      <w:r>
+        <w:t>Monarchie absolue, …</w:t>
+      </w:r>
+    </w:p>
+    <w:p>
+      <w:pPr>
+        <w:pStyle w:val="Text"/>
+        <w:numPr>
+          <w:ilvl w:val="0"/>
+          <w:numId w:val="9"/>
+        </w:numPr>
+      </w:pPr>
+      <w:r>
+        <w:t>Droit de propriété =&gt; Commerce.</w:t>
+      </w:r>
+    </w:p>
+    <w:p>
+      <w:pPr>
+        <w:pStyle w:val="Text"/>
+        <w:numPr>
+          <w:ilvl w:val="0"/>
+          <w:numId w:val="9"/>
+        </w:numPr>
+      </w:pPr>
+      <w:r>
+        <w:t>Monarchies Arbitraire : Arbitraire =&gt; Les même pour tout le monde.</w:t>
+      </w:r>
+    </w:p>
+    <w:p>
+      <w:pPr>
+        <w:pStyle w:val="Text"/>
+        <w:numPr>
+          <w:ilvl w:val="1"/>
+          <w:numId w:val="9"/>
+        </w:numPr>
+      </w:pPr>
+      <w:r>
+        <w:t>Diffusé le corps de réglé.</w:t>
+      </w:r>
+    </w:p>
+    <w:p>
+      <w:pPr>
+        <w:pStyle w:val="Text"/>
+        <w:numPr>
+          <w:ilvl w:val="1"/>
+          <w:numId w:val="9"/>
+        </w:numPr>
+      </w:pPr>
+      <w:r>
+        <w:t>Par la Lettre de cachet.</w:t>
+      </w:r>
+    </w:p>
+    <w:p>
+      <w:pPr>
+        <w:pStyle w:val="Text"/>
+      </w:pPr>
+    </w:p>
+    <w:p>
+      <w:pPr>
+        <w:pStyle w:val="Text"/>
+      </w:pPr>
+      <w:r>
+        <w:t>Les 3 conditions d’une règle :</w:t>
+      </w:r>
+    </w:p>
+    <w:p>
+      <w:pPr>
+        <w:pStyle w:val="Text"/>
+        <w:numPr>
+          <w:ilvl w:val="0"/>
+          <w:numId w:val="10"/>
+        </w:numPr>
+      </w:pPr>
+      <w:r>
+        <w:t>Permettre</w:t>
+      </w:r>
+    </w:p>
+    <w:p>
+      <w:pPr>
+        <w:pStyle w:val="Text"/>
+        <w:numPr>
+          <w:ilvl w:val="0"/>
+          <w:numId w:val="10"/>
+        </w:numPr>
+      </w:pPr>
+      <w:r>
+        <w:t>Oblige</w:t>
+      </w:r>
+    </w:p>
+    <w:p>
+      <w:pPr>
+        <w:pStyle w:val="Text"/>
+        <w:numPr>
+          <w:ilvl w:val="0"/>
+          <w:numId w:val="10"/>
+        </w:numPr>
+      </w:pPr>
+      <w:r>
+        <w:t>Interdit</w:t>
+      </w:r>
+    </w:p>
+    <w:p>
+      <w:pPr>
+        <w:pStyle w:val="Text"/>
+      </w:pPr>
+    </w:p>
+    <w:p>
+      <w:pPr>
+        <w:pStyle w:val="Text"/>
+      </w:pPr>
+      <w:r>
+        <w:lastRenderedPageBreak/>
+        <w:t>Comment réguler le droit ?</w:t>
+      </w:r>
+    </w:p>
+    <w:p>
+      <w:pPr>
+        <w:pStyle w:val="Text"/>
+        <w:numPr>
+          <w:ilvl w:val="0"/>
+          <w:numId w:val="11"/>
+        </w:numPr>
+      </w:pPr>
+      <w:r>
+        <w:t>Pression sociale</w:t>
+      </w:r>
+      <w:r>
+        <w:t>.</w:t>
+      </w:r>
+    </w:p>
+    <w:p>
+      <w:pPr>
+        <w:pStyle w:val="Text"/>
+        <w:numPr>
+          <w:ilvl w:val="1"/>
+          <w:numId w:val="11"/>
+        </w:numPr>
+      </w:pPr>
+      <w:r>
+        <w:t>Règle de société</w:t>
+      </w:r>
+    </w:p>
+    <w:p>
+      <w:pPr>
+        <w:pStyle w:val="Text"/>
+        <w:numPr>
+          <w:ilvl w:val="2"/>
+          <w:numId w:val="11"/>
+        </w:numPr>
+      </w:pPr>
+      <w:r>
+        <w:t>Bien séances</w:t>
+      </w:r>
+    </w:p>
+    <w:p>
+      <w:pPr>
+        <w:pStyle w:val="Text"/>
+        <w:numPr>
+          <w:ilvl w:val="2"/>
+          <w:numId w:val="11"/>
+        </w:numPr>
+      </w:pPr>
+      <w:r>
+        <w:t>Politesse</w:t>
+      </w:r>
+    </w:p>
+    <w:p>
+      <w:pPr>
+        <w:pStyle w:val="Text"/>
+        <w:numPr>
+          <w:ilvl w:val="2"/>
+          <w:numId w:val="11"/>
+        </w:numPr>
+      </w:pPr>
+      <w:r>
+        <w:t>…</w:t>
+      </w:r>
+    </w:p>
+    <w:p>
+      <w:pPr>
+        <w:pStyle w:val="Text"/>
+        <w:numPr>
+          <w:ilvl w:val="0"/>
+          <w:numId w:val="11"/>
+        </w:numPr>
+      </w:pPr>
+      <w:r>
+        <w:t>Morale</w:t>
+      </w:r>
+    </w:p>
+    <w:p>
+      <w:pPr>
+        <w:pStyle w:val="Text"/>
+        <w:numPr>
+          <w:ilvl w:val="0"/>
+          <w:numId w:val="11"/>
+        </w:numPr>
+      </w:pPr>
+      <w:r>
+        <w:t>Religion</w:t>
+      </w:r>
+    </w:p>
+    <w:p>
+      <w:pPr>
+        <w:pStyle w:val="Text"/>
+        <w:numPr>
+          <w:ilvl w:val="0"/>
+          <w:numId w:val="11"/>
+        </w:numPr>
+      </w:pPr>
+      <w:r>
+        <w:t>Sanctions</w:t>
+      </w:r>
+    </w:p>
+    <w:p>
+      <w:pPr>
+        <w:pStyle w:val="Text"/>
+        <w:numPr>
+          <w:ilvl w:val="1"/>
+          <w:numId w:val="11"/>
+        </w:numPr>
+      </w:pPr>
+      <w:r>
+        <w:t xml:space="preserve">Exemple : le code de </w:t>
+      </w:r>
+      <w:r>
+        <w:t>d’anthologie</w:t>
+      </w:r>
+      <w:r>
+        <w:t xml:space="preserve"> médicale</w:t>
+      </w:r>
+    </w:p>
+    <w:p>
+      <w:pPr>
+        <w:pStyle w:val="Text"/>
+        <w:numPr>
+          <w:ilvl w:val="2"/>
+          <w:numId w:val="11"/>
+        </w:numPr>
+      </w:pPr>
+      <w:r>
+        <w:t>Avant non du droit donc non obligation de l’appliquer</w:t>
+      </w:r>
+    </w:p>
+    <w:p>
+      <w:pPr>
+        <w:pStyle w:val="Text"/>
+        <w:numPr>
+          <w:ilvl w:val="2"/>
+          <w:numId w:val="11"/>
+        </w:numPr>
+      </w:pPr>
+      <w:r>
+        <w:t>Apres obligation de l’appliquer</w:t>
+      </w:r>
+    </w:p>
+    <w:p>
+      <w:pPr>
+        <w:pStyle w:val="Text"/>
+        <w:numPr>
+          <w:ilvl w:val="3"/>
+          <w:numId w:val="11"/>
+        </w:numPr>
+      </w:pPr>
+      <w:r>
+        <w:t>Si non appliquer alors sanction par l’état</w:t>
+      </w:r>
+    </w:p>
+    <w:p>
+      <w:pPr>
+        <w:pStyle w:val="Text"/>
+      </w:pPr>
+    </w:p>
+    <w:p>
+      <w:pPr>
+        <w:pStyle w:val="Text"/>
+        <w:numPr>
+          <w:ilvl w:val="0"/>
+          <w:numId w:val="11"/>
+        </w:numPr>
+        <w:rPr>
+          <w:b/>
+          <w:bCs/>
+        </w:rPr>
+      </w:pPr>
+      <w:r>
+        <w:rPr>
+          <w:b/>
+          <w:bCs/>
+        </w:rPr>
+        <w:t>Obligation</w:t>
+      </w:r>
+    </w:p>
+    <w:p>
+      <w:pPr>
+        <w:pStyle w:val="Text"/>
+        <w:numPr>
+          <w:ilvl w:val="0"/>
+          <w:numId w:val="11"/>
+        </w:numPr>
+        <w:rPr>
+          <w:b/>
+          <w:bCs/>
+        </w:rPr>
+      </w:pPr>
+      <w:r>
+        <w:rPr>
+          <w:b/>
+          <w:bCs/>
+        </w:rPr>
+        <w:t>Sanctions</w:t>
+      </w:r>
+    </w:p>
+    <w:p>
+      <w:pPr>
+        <w:pStyle w:val="Text"/>
+        <w:numPr>
+          <w:ilvl w:val="0"/>
+          <w:numId w:val="11"/>
+        </w:numPr>
+        <w:rPr>
+          <w:b/>
+          <w:bCs/>
+        </w:rPr>
+      </w:pPr>
+      <w:r>
+        <w:rPr>
+          <w:b/>
+          <w:bCs/>
+        </w:rPr>
+        <w:t>Autorité</w:t>
+      </w:r>
+    </w:p>
+    <w:p>
+      <w:pPr>
+        <w:pStyle w:val="Text"/>
+        <w:numPr>
+          <w:ilvl w:val="0"/>
+          <w:numId w:val="11"/>
+        </w:numPr>
+        <w:rPr>
+          <w:b/>
+          <w:bCs/>
+        </w:rPr>
+      </w:pPr>
+      <w:r>
+        <w:t>Si une personne ne respecte pas le droit alors une autorité EXTERIEUR viens vous sanction vous et autre.</w:t>
+      </w:r>
+    </w:p>
     <w:sectPr>
       <w:pgSz w:w="11906" w:h="16838"/>
       <w:pgMar w:top="1417" w:right="1417" w:bottom="1417" w:left="1417" w:header="708" w:footer="708" w:gutter="0"/>
@@ -1127,6 +1645,119 @@
     </w:lvl>
   </w:abstractNum>
   <w:abstractNum w:abstractNumId="1" w15:restartNumberingAfterBreak="0">
+    <w:nsid w:val="052A426F"/>
+    <w:multiLevelType w:val="hybridMultilevel"/>
+    <w:tmpl w:val="BC5A4094"/>
+    <w:lvl w:ilvl="0" w:tplc="040C0001">
+      <w:start w:val="1"/>
+      <w:numFmt w:val="bullet"/>
+      <w:lvlText w:val=""/>
+      <w:lvlJc w:val="left"/>
+      <w:pPr>
+        <w:ind w:left="720" w:hanging="360"/>
+      </w:pPr>
+      <w:rPr>
+        <w:rFonts w:ascii="Symbol" w:hAnsi="Symbol" w:hint="default"/>
+      </w:rPr>
+    </w:lvl>
+    <w:lvl w:ilvl="1" w:tplc="040C0003" w:tentative="1">
+      <w:start w:val="1"/>
+      <w:numFmt w:val="bullet"/>
+      <w:lvlText w:val="o"/>
+      <w:lvlJc w:val="left"/>
+      <w:pPr>
+        <w:ind w:left="1440" w:hanging="360"/>
+      </w:pPr>
+      <w:rPr>
+        <w:rFonts w:ascii="Courier New" w:hAnsi="Courier New" w:cs="Courier New" w:hint="default"/>
+      </w:rPr>
+    </w:lvl>
+    <w:lvl w:ilvl="2" w:tplc="040C0005" w:tentative="1">
+      <w:start w:val="1"/>
+      <w:numFmt w:val="bullet"/>
+      <w:lvlText w:val=""/>
+      <w:lvlJc w:val="left"/>
+      <w:pPr>
+        <w:ind w:left="2160" w:hanging="360"/>
+      </w:pPr>
+      <w:rPr>
+        <w:rFonts w:ascii="Wingdings" w:hAnsi="Wingdings" w:hint="default"/>
+      </w:rPr>
+    </w:lvl>
+    <w:lvl w:ilvl="3" w:tplc="040C0001" w:tentative="1">
+      <w:start w:val="1"/>
+      <w:numFmt w:val="bullet"/>
+      <w:lvlText w:val=""/>
+      <w:lvlJc w:val="left"/>
+      <w:pPr>
+        <w:ind w:left="2880" w:hanging="360"/>
+      </w:pPr>
+      <w:rPr>
+        <w:rFonts w:ascii="Symbol" w:hAnsi="Symbol" w:hint="default"/>
+      </w:rPr>
+    </w:lvl>
+    <w:lvl w:ilvl="4" w:tplc="040C0003" w:tentative="1">
+      <w:start w:val="1"/>
+      <w:numFmt w:val="bullet"/>
+      <w:lvlText w:val="o"/>
+      <w:lvlJc w:val="left"/>
+      <w:pPr>
+        <w:ind w:left="3600" w:hanging="360"/>
+      </w:pPr>
+      <w:rPr>
+        <w:rFonts w:ascii="Courier New" w:hAnsi="Courier New" w:cs="Courier New" w:hint="default"/>
+      </w:rPr>
+    </w:lvl>
+    <w:lvl w:ilvl="5" w:tplc="040C0005" w:tentative="1">
+      <w:start w:val="1"/>
+      <w:numFmt w:val="bullet"/>
+      <w:lvlText w:val=""/>
+      <w:lvlJc w:val="left"/>
+      <w:pPr>
+        <w:ind w:left="4320" w:hanging="360"/>
+      </w:pPr>
+      <w:rPr>
+        <w:rFonts w:ascii="Wingdings" w:hAnsi="Wingdings" w:hint="default"/>
+      </w:rPr>
+    </w:lvl>
+    <w:lvl w:ilvl="6" w:tplc="040C0001" w:tentative="1">
+      <w:start w:val="1"/>
+      <w:numFmt w:val="bullet"/>
+      <w:lvlText w:val=""/>
+      <w:lvlJc w:val="left"/>
+      <w:pPr>
+        <w:ind w:left="5040" w:hanging="360"/>
+      </w:pPr>
+      <w:rPr>
+        <w:rFonts w:ascii="Symbol" w:hAnsi="Symbol" w:hint="default"/>
+      </w:rPr>
+    </w:lvl>
+    <w:lvl w:ilvl="7" w:tplc="040C0003" w:tentative="1">
+      <w:start w:val="1"/>
+      <w:numFmt w:val="bullet"/>
+      <w:lvlText w:val="o"/>
+      <w:lvlJc w:val="left"/>
+      <w:pPr>
+        <w:ind w:left="5760" w:hanging="360"/>
+      </w:pPr>
+      <w:rPr>
+        <w:rFonts w:ascii="Courier New" w:hAnsi="Courier New" w:cs="Courier New" w:hint="default"/>
+      </w:rPr>
+    </w:lvl>
+    <w:lvl w:ilvl="8" w:tplc="040C0005" w:tentative="1">
+      <w:start w:val="1"/>
+      <w:numFmt w:val="bullet"/>
+      <w:lvlText w:val=""/>
+      <w:lvlJc w:val="left"/>
+      <w:pPr>
+        <w:ind w:left="6480" w:hanging="360"/>
+      </w:pPr>
+      <w:rPr>
+        <w:rFonts w:ascii="Wingdings" w:hAnsi="Wingdings" w:hint="default"/>
+      </w:rPr>
+    </w:lvl>
+  </w:abstractNum>
+  <w:abstractNum w:abstractNumId="2" w15:restartNumberingAfterBreak="0">
     <w:nsid w:val="0CEA0F99"/>
     <w:multiLevelType w:val="hybridMultilevel"/>
     <w:tmpl w:val="3EFCD262"/>
@@ -1239,7 +1870,7 @@
       </w:rPr>
     </w:lvl>
   </w:abstractNum>
-  <w:abstractNum w:abstractNumId="2" w15:restartNumberingAfterBreak="0">
+  <w:abstractNum w:abstractNumId="3" w15:restartNumberingAfterBreak="0">
     <w:nsid w:val="0F4460D1"/>
     <w:multiLevelType w:val="hybridMultilevel"/>
     <w:tmpl w:val="13F2B2AA"/>
@@ -1352,7 +1983,233 @@
       </w:rPr>
     </w:lvl>
   </w:abstractNum>
-  <w:abstractNum w:abstractNumId="3" w15:restartNumberingAfterBreak="0">
+  <w:abstractNum w:abstractNumId="4" w15:restartNumberingAfterBreak="0">
+    <w:nsid w:val="11A92CE6"/>
+    <w:multiLevelType w:val="hybridMultilevel"/>
+    <w:tmpl w:val="752CAFE6"/>
+    <w:lvl w:ilvl="0" w:tplc="040C0001">
+      <w:start w:val="1"/>
+      <w:numFmt w:val="bullet"/>
+      <w:lvlText w:val=""/>
+      <w:lvlJc w:val="left"/>
+      <w:pPr>
+        <w:ind w:left="720" w:hanging="360"/>
+      </w:pPr>
+      <w:rPr>
+        <w:rFonts w:ascii="Symbol" w:hAnsi="Symbol" w:hint="default"/>
+      </w:rPr>
+    </w:lvl>
+    <w:lvl w:ilvl="1" w:tplc="040C0003">
+      <w:start w:val="1"/>
+      <w:numFmt w:val="bullet"/>
+      <w:lvlText w:val="o"/>
+      <w:lvlJc w:val="left"/>
+      <w:pPr>
+        <w:ind w:left="1440" w:hanging="360"/>
+      </w:pPr>
+      <w:rPr>
+        <w:rFonts w:ascii="Courier New" w:hAnsi="Courier New" w:cs="Courier New" w:hint="default"/>
+      </w:rPr>
+    </w:lvl>
+    <w:lvl w:ilvl="2" w:tplc="040C0005" w:tentative="1">
+      <w:start w:val="1"/>
+      <w:numFmt w:val="bullet"/>
+      <w:lvlText w:val=""/>
+      <w:lvlJc w:val="left"/>
+      <w:pPr>
+        <w:ind w:left="2160" w:hanging="360"/>
+      </w:pPr>
+      <w:rPr>
+        <w:rFonts w:ascii="Wingdings" w:hAnsi="Wingdings" w:hint="default"/>
+      </w:rPr>
+    </w:lvl>
+    <w:lvl w:ilvl="3" w:tplc="040C0001" w:tentative="1">
+      <w:start w:val="1"/>
+      <w:numFmt w:val="bullet"/>
+      <w:lvlText w:val=""/>
+      <w:lvlJc w:val="left"/>
+      <w:pPr>
+        <w:ind w:left="2880" w:hanging="360"/>
+      </w:pPr>
+      <w:rPr>
+        <w:rFonts w:ascii="Symbol" w:hAnsi="Symbol" w:hint="default"/>
+      </w:rPr>
+    </w:lvl>
+    <w:lvl w:ilvl="4" w:tplc="040C0003" w:tentative="1">
+      <w:start w:val="1"/>
+      <w:numFmt w:val="bullet"/>
+      <w:lvlText w:val="o"/>
+      <w:lvlJc w:val="left"/>
+      <w:pPr>
+        <w:ind w:left="3600" w:hanging="360"/>
+      </w:pPr>
+      <w:rPr>
+        <w:rFonts w:ascii="Courier New" w:hAnsi="Courier New" w:cs="Courier New" w:hint="default"/>
+      </w:rPr>
+    </w:lvl>
+    <w:lvl w:ilvl="5" w:tplc="040C0005" w:tentative="1">
+      <w:start w:val="1"/>
+      <w:numFmt w:val="bullet"/>
+      <w:lvlText w:val=""/>
+      <w:lvlJc w:val="left"/>
+      <w:pPr>
+        <w:ind w:left="4320" w:hanging="360"/>
+      </w:pPr>
+      <w:rPr>
+        <w:rFonts w:ascii="Wingdings" w:hAnsi="Wingdings" w:hint="default"/>
+      </w:rPr>
+    </w:lvl>
+    <w:lvl w:ilvl="6" w:tplc="040C0001" w:tentative="1">
+      <w:start w:val="1"/>
+      <w:numFmt w:val="bullet"/>
+      <w:lvlText w:val=""/>
+      <w:lvlJc w:val="left"/>
+      <w:pPr>
+        <w:ind w:left="5040" w:hanging="360"/>
+      </w:pPr>
+      <w:rPr>
+        <w:rFonts w:ascii="Symbol" w:hAnsi="Symbol" w:hint="default"/>
+      </w:rPr>
+    </w:lvl>
+    <w:lvl w:ilvl="7" w:tplc="040C0003" w:tentative="1">
+      <w:start w:val="1"/>
+      <w:numFmt w:val="bullet"/>
+      <w:lvlText w:val="o"/>
+      <w:lvlJc w:val="left"/>
+      <w:pPr>
+        <w:ind w:left="5760" w:hanging="360"/>
+      </w:pPr>
+      <w:rPr>
+        <w:rFonts w:ascii="Courier New" w:hAnsi="Courier New" w:cs="Courier New" w:hint="default"/>
+      </w:rPr>
+    </w:lvl>
+    <w:lvl w:ilvl="8" w:tplc="040C0005" w:tentative="1">
+      <w:start w:val="1"/>
+      <w:numFmt w:val="bullet"/>
+      <w:lvlText w:val=""/>
+      <w:lvlJc w:val="left"/>
+      <w:pPr>
+        <w:ind w:left="6480" w:hanging="360"/>
+      </w:pPr>
+      <w:rPr>
+        <w:rFonts w:ascii="Wingdings" w:hAnsi="Wingdings" w:hint="default"/>
+      </w:rPr>
+    </w:lvl>
+  </w:abstractNum>
+  <w:abstractNum w:abstractNumId="5" w15:restartNumberingAfterBreak="0">
+    <w:nsid w:val="564B32D6"/>
+    <w:multiLevelType w:val="hybridMultilevel"/>
+    <w:tmpl w:val="9B72DF2A"/>
+    <w:lvl w:ilvl="0" w:tplc="040C0001">
+      <w:start w:val="1"/>
+      <w:numFmt w:val="bullet"/>
+      <w:lvlText w:val=""/>
+      <w:lvlJc w:val="left"/>
+      <w:pPr>
+        <w:ind w:left="720" w:hanging="360"/>
+      </w:pPr>
+      <w:rPr>
+        <w:rFonts w:ascii="Symbol" w:hAnsi="Symbol" w:hint="default"/>
+      </w:rPr>
+    </w:lvl>
+    <w:lvl w:ilvl="1" w:tplc="040C0003">
+      <w:start w:val="1"/>
+      <w:numFmt w:val="bullet"/>
+      <w:lvlText w:val="o"/>
+      <w:lvlJc w:val="left"/>
+      <w:pPr>
+        <w:ind w:left="1440" w:hanging="360"/>
+      </w:pPr>
+      <w:rPr>
+        <w:rFonts w:ascii="Courier New" w:hAnsi="Courier New" w:cs="Courier New" w:hint="default"/>
+      </w:rPr>
+    </w:lvl>
+    <w:lvl w:ilvl="2" w:tplc="040C0005">
+      <w:start w:val="1"/>
+      <w:numFmt w:val="bullet"/>
+      <w:lvlText w:val=""/>
+      <w:lvlJc w:val="left"/>
+      <w:pPr>
+        <w:ind w:left="2160" w:hanging="360"/>
+      </w:pPr>
+      <w:rPr>
+        <w:rFonts w:ascii="Wingdings" w:hAnsi="Wingdings" w:hint="default"/>
+      </w:rPr>
+    </w:lvl>
+    <w:lvl w:ilvl="3" w:tplc="040C0001">
+      <w:start w:val="1"/>
+      <w:numFmt w:val="bullet"/>
+      <w:lvlText w:val=""/>
+      <w:lvlJc w:val="left"/>
+      <w:pPr>
+        <w:ind w:left="2880" w:hanging="360"/>
+      </w:pPr>
+      <w:rPr>
+        <w:rFonts w:ascii="Symbol" w:hAnsi="Symbol" w:hint="default"/>
+      </w:rPr>
+    </w:lvl>
+    <w:lvl w:ilvl="4" w:tplc="040C0003" w:tentative="1">
+      <w:start w:val="1"/>
+      <w:numFmt w:val="bullet"/>
+      <w:lvlText w:val="o"/>
+      <w:lvlJc w:val="left"/>
+      <w:pPr>
+        <w:ind w:left="3600" w:hanging="360"/>
+      </w:pPr>
+      <w:rPr>
+        <w:rFonts w:ascii="Courier New" w:hAnsi="Courier New" w:cs="Courier New" w:hint="default"/>
+      </w:rPr>
+    </w:lvl>
+    <w:lvl w:ilvl="5" w:tplc="040C0005" w:tentative="1">
+      <w:start w:val="1"/>
+      <w:numFmt w:val="bullet"/>
+      <w:lvlText w:val=""/>
+      <w:lvlJc w:val="left"/>
+      <w:pPr>
+        <w:ind w:left="4320" w:hanging="360"/>
+      </w:pPr>
+      <w:rPr>
+        <w:rFonts w:ascii="Wingdings" w:hAnsi="Wingdings" w:hint="default"/>
+      </w:rPr>
+    </w:lvl>
+    <w:lvl w:ilvl="6" w:tplc="040C0001" w:tentative="1">
+      <w:start w:val="1"/>
+      <w:numFmt w:val="bullet"/>
+      <w:lvlText w:val=""/>
+      <w:lvlJc w:val="left"/>
+      <w:pPr>
+        <w:ind w:left="5040" w:hanging="360"/>
+      </w:pPr>
+      <w:rPr>
+        <w:rFonts w:ascii="Symbol" w:hAnsi="Symbol" w:hint="default"/>
+      </w:rPr>
+    </w:lvl>
+    <w:lvl w:ilvl="7" w:tplc="040C0003" w:tentative="1">
+      <w:start w:val="1"/>
+      <w:numFmt w:val="bullet"/>
+      <w:lvlText w:val="o"/>
+      <w:lvlJc w:val="left"/>
+      <w:pPr>
+        <w:ind w:left="5760" w:hanging="360"/>
+      </w:pPr>
+      <w:rPr>
+        <w:rFonts w:ascii="Courier New" w:hAnsi="Courier New" w:cs="Courier New" w:hint="default"/>
+      </w:rPr>
+    </w:lvl>
+    <w:lvl w:ilvl="8" w:tplc="040C0005" w:tentative="1">
+      <w:start w:val="1"/>
+      <w:numFmt w:val="bullet"/>
+      <w:lvlText w:val=""/>
+      <w:lvlJc w:val="left"/>
+      <w:pPr>
+        <w:ind w:left="6480" w:hanging="360"/>
+      </w:pPr>
+      <w:rPr>
+        <w:rFonts w:ascii="Wingdings" w:hAnsi="Wingdings" w:hint="default"/>
+      </w:rPr>
+    </w:lvl>
+  </w:abstractNum>
+  <w:abstractNum w:abstractNumId="6" w15:restartNumberingAfterBreak="0">
     <w:nsid w:val="5B372597"/>
     <w:multiLevelType w:val="hybridMultilevel"/>
     <w:tmpl w:val="805CC55E"/>
@@ -1465,7 +2322,7 @@
       </w:rPr>
     </w:lvl>
   </w:abstractNum>
-  <w:abstractNum w:abstractNumId="4" w15:restartNumberingAfterBreak="0">
+  <w:abstractNum w:abstractNumId="7" w15:restartNumberingAfterBreak="0">
     <w:nsid w:val="658E481E"/>
     <w:multiLevelType w:val="multilevel"/>
     <w:tmpl w:val="E9D2B8E0"/>
@@ -1578,7 +2435,7 @@
       </w:pPr>
     </w:lvl>
   </w:abstractNum>
-  <w:abstractNum w:abstractNumId="5" w15:restartNumberingAfterBreak="0">
+  <w:abstractNum w:abstractNumId="8" w15:restartNumberingAfterBreak="0">
     <w:nsid w:val="6BF03644"/>
     <w:multiLevelType w:val="hybridMultilevel"/>
     <w:tmpl w:val="19FE9BBC"/>
@@ -1691,7 +2548,7 @@
       </w:rPr>
     </w:lvl>
   </w:abstractNum>
-  <w:abstractNum w:abstractNumId="6" w15:restartNumberingAfterBreak="0">
+  <w:abstractNum w:abstractNumId="9" w15:restartNumberingAfterBreak="0">
     <w:nsid w:val="74CA3EA0"/>
     <w:multiLevelType w:val="hybridMultilevel"/>
     <w:tmpl w:val="8D3CCD48"/>
@@ -1775,28 +2632,153 @@
       <w:pPr>
         <w:ind w:left="6480" w:hanging="180"/>
       </w:pPr>
+    </w:lvl>
+  </w:abstractNum>
+  <w:abstractNum w:abstractNumId="10" w15:restartNumberingAfterBreak="0">
+    <w:nsid w:val="7A4A3A91"/>
+    <w:multiLevelType w:val="hybridMultilevel"/>
+    <w:tmpl w:val="26C49384"/>
+    <w:lvl w:ilvl="0" w:tplc="040C0001">
+      <w:start w:val="1"/>
+      <w:numFmt w:val="bullet"/>
+      <w:lvlText w:val=""/>
+      <w:lvlJc w:val="left"/>
+      <w:pPr>
+        <w:ind w:left="720" w:hanging="360"/>
+      </w:pPr>
+      <w:rPr>
+        <w:rFonts w:ascii="Symbol" w:hAnsi="Symbol" w:hint="default"/>
+      </w:rPr>
+    </w:lvl>
+    <w:lvl w:ilvl="1" w:tplc="040C0003" w:tentative="1">
+      <w:start w:val="1"/>
+      <w:numFmt w:val="bullet"/>
+      <w:lvlText w:val="o"/>
+      <w:lvlJc w:val="left"/>
+      <w:pPr>
+        <w:ind w:left="1440" w:hanging="360"/>
+      </w:pPr>
+      <w:rPr>
+        <w:rFonts w:ascii="Courier New" w:hAnsi="Courier New" w:cs="Courier New" w:hint="default"/>
+      </w:rPr>
+    </w:lvl>
+    <w:lvl w:ilvl="2" w:tplc="040C0005" w:tentative="1">
+      <w:start w:val="1"/>
+      <w:numFmt w:val="bullet"/>
+      <w:lvlText w:val=""/>
+      <w:lvlJc w:val="left"/>
+      <w:pPr>
+        <w:ind w:left="2160" w:hanging="360"/>
+      </w:pPr>
+      <w:rPr>
+        <w:rFonts w:ascii="Wingdings" w:hAnsi="Wingdings" w:hint="default"/>
+      </w:rPr>
+    </w:lvl>
+    <w:lvl w:ilvl="3" w:tplc="040C0001" w:tentative="1">
+      <w:start w:val="1"/>
+      <w:numFmt w:val="bullet"/>
+      <w:lvlText w:val=""/>
+      <w:lvlJc w:val="left"/>
+      <w:pPr>
+        <w:ind w:left="2880" w:hanging="360"/>
+      </w:pPr>
+      <w:rPr>
+        <w:rFonts w:ascii="Symbol" w:hAnsi="Symbol" w:hint="default"/>
+      </w:rPr>
+    </w:lvl>
+    <w:lvl w:ilvl="4" w:tplc="040C0003" w:tentative="1">
+      <w:start w:val="1"/>
+      <w:numFmt w:val="bullet"/>
+      <w:lvlText w:val="o"/>
+      <w:lvlJc w:val="left"/>
+      <w:pPr>
+        <w:ind w:left="3600" w:hanging="360"/>
+      </w:pPr>
+      <w:rPr>
+        <w:rFonts w:ascii="Courier New" w:hAnsi="Courier New" w:cs="Courier New" w:hint="default"/>
+      </w:rPr>
+    </w:lvl>
+    <w:lvl w:ilvl="5" w:tplc="040C0005" w:tentative="1">
+      <w:start w:val="1"/>
+      <w:numFmt w:val="bullet"/>
+      <w:lvlText w:val=""/>
+      <w:lvlJc w:val="left"/>
+      <w:pPr>
+        <w:ind w:left="4320" w:hanging="360"/>
+      </w:pPr>
+      <w:rPr>
+        <w:rFonts w:ascii="Wingdings" w:hAnsi="Wingdings" w:hint="default"/>
+      </w:rPr>
+    </w:lvl>
+    <w:lvl w:ilvl="6" w:tplc="040C0001" w:tentative="1">
+      <w:start w:val="1"/>
+      <w:numFmt w:val="bullet"/>
+      <w:lvlText w:val=""/>
+      <w:lvlJc w:val="left"/>
+      <w:pPr>
+        <w:ind w:left="5040" w:hanging="360"/>
+      </w:pPr>
+      <w:rPr>
+        <w:rFonts w:ascii="Symbol" w:hAnsi="Symbol" w:hint="default"/>
+      </w:rPr>
+    </w:lvl>
+    <w:lvl w:ilvl="7" w:tplc="040C0003" w:tentative="1">
+      <w:start w:val="1"/>
+      <w:numFmt w:val="bullet"/>
+      <w:lvlText w:val="o"/>
+      <w:lvlJc w:val="left"/>
+      <w:pPr>
+        <w:ind w:left="5760" w:hanging="360"/>
+      </w:pPr>
+      <w:rPr>
+        <w:rFonts w:ascii="Courier New" w:hAnsi="Courier New" w:cs="Courier New" w:hint="default"/>
+      </w:rPr>
+    </w:lvl>
+    <w:lvl w:ilvl="8" w:tplc="040C0005" w:tentative="1">
+      <w:start w:val="1"/>
+      <w:numFmt w:val="bullet"/>
+      <w:lvlText w:val=""/>
+      <w:lvlJc w:val="left"/>
+      <w:pPr>
+        <w:ind w:left="6480" w:hanging="360"/>
+      </w:pPr>
+      <w:rPr>
+        <w:rFonts w:ascii="Wingdings" w:hAnsi="Wingdings" w:hint="default"/>
+      </w:rPr>
     </w:lvl>
   </w:abstractNum>
   <w:num w:numId="1" w16cid:durableId="1080372220">
     <w:abstractNumId w:val="0"/>
   </w:num>
   <w:num w:numId="2" w16cid:durableId="611281480">
+    <w:abstractNumId w:val="7"/>
+  </w:num>
+  <w:num w:numId="3" w16cid:durableId="1480927116">
+    <w:abstractNumId w:val="8"/>
+  </w:num>
+  <w:num w:numId="4" w16cid:durableId="124471165">
+    <w:abstractNumId w:val="6"/>
+  </w:num>
+  <w:num w:numId="5" w16cid:durableId="1757632734">
+    <w:abstractNumId w:val="9"/>
+  </w:num>
+  <w:num w:numId="6" w16cid:durableId="1154226107">
+    <w:abstractNumId w:val="2"/>
+  </w:num>
+  <w:num w:numId="7" w16cid:durableId="1438911418">
+    <w:abstractNumId w:val="3"/>
+  </w:num>
+  <w:num w:numId="8" w16cid:durableId="584264159">
+    <w:abstractNumId w:val="1"/>
+  </w:num>
+  <w:num w:numId="9" w16cid:durableId="206333919">
     <w:abstractNumId w:val="4"/>
   </w:num>
-  <w:num w:numId="3" w16cid:durableId="1480927116">
+  <w:num w:numId="10" w16cid:durableId="874973884">
+    <w:abstractNumId w:val="10"/>
+  </w:num>
+  <w:num w:numId="11" w16cid:durableId="1191145377">
     <w:abstractNumId w:val="5"/>
-  </w:num>
-  <w:num w:numId="4" w16cid:durableId="124471165">
-    <w:abstractNumId w:val="3"/>
-  </w:num>
-  <w:num w:numId="5" w16cid:durableId="1757632734">
-    <w:abstractNumId w:val="6"/>
-  </w:num>
-  <w:num w:numId="6" w16cid:durableId="1154226107">
-    <w:abstractNumId w:val="1"/>
-  </w:num>
-  <w:num w:numId="7" w16cid:durableId="1438911418">
-    <w:abstractNumId w:val="2"/>
   </w:num>
 </w:numbering>
 </file>

</xml_diff>